<commit_message>
modified:   Actividad 6/GTKA_ACT02.cpp 	new file:   Actividad 6/GTKA_ACT02.exe 	new file:   Actividad 6/GTKA_RP06_01_PE.docx 	new file:   Actividad 6/GTKA_RP06_02_PE.docx 	modified:   Actividad 6/GTKA_RP06_PE.docx 	deleted:    Actividad 6/~$KA_RP06_PE.docx
</commit_message>
<xml_diff>
--- a/Actividad 6/GTKA_RP06_PE.docx
+++ b/Actividad 6/GTKA_RP06_PE.docx
@@ -180,7 +180,7 @@
           <w:rFonts w:ascii="Bahnschrift" w:hAnsi="Bahnschrift"/>
           <w:noProof/>
         </w:rPr>
-        <w:t>5</w:t>
+        <w:t>6</w:t>
       </w:r>
     </w:p>
     <w:p>
@@ -283,7 +283,16 @@
           <w:szCs w:val="24"/>
           <w:lang w:val="es-ES"/>
         </w:rPr>
-        <w:t>En este reporte se mostrarán códigos en los cuales se trabajará las estructuras de control (</w:t>
+        <w:t>En este reporte</w:t>
+      </w:r>
+      <w:r>
+        <w:rPr>
+          <w:rFonts w:ascii="Arial" w:hAnsi="Arial" w:cs="Arial"/>
+          <w:sz w:val="24"/>
+          <w:szCs w:val="24"/>
+          <w:lang w:val="es-ES"/>
+        </w:rPr>
+        <w:t xml:space="preserve"> se enfocará en la exploración y aplicación de las estructuras de control repetitivas, comúnmente conocidas como ciclos o bucles. Estas estructuras desempeñan un papel crucial en la programación, ya que permiten ejecutar un conjunto de instrucciones de manera repetida, lo que resulta esencial para automatizar tareas, procesar datos en serie y resolver una variedad de problemas en la programación. A lo largo de este informe, se presentarán ejemplos y casos de uso que ilustrarán cómo utilizar eficazmente bucles, así como las diferentes variantes disponibles, como los bucles "</w:t>
       </w:r>
       <w:proofErr w:type="spellStart"/>
       <w:r>
@@ -293,7 +302,7 @@
           <w:szCs w:val="24"/>
           <w:lang w:val="es-ES"/>
         </w:rPr>
-        <w:t>if</w:t>
+        <w:t>for</w:t>
       </w:r>
       <w:proofErr w:type="spellEnd"/>
       <w:r>
@@ -303,7 +312,7 @@
           <w:szCs w:val="24"/>
           <w:lang w:val="es-ES"/>
         </w:rPr>
-        <w:t xml:space="preserve"> e </w:t>
+        <w:t>," "</w:t>
       </w:r>
       <w:proofErr w:type="spellStart"/>
       <w:r>
@@ -313,7 +322,7 @@
           <w:szCs w:val="24"/>
           <w:lang w:val="es-ES"/>
         </w:rPr>
-        <w:t>if</w:t>
+        <w:t>while</w:t>
       </w:r>
       <w:proofErr w:type="spellEnd"/>
       <w:r>
@@ -323,7 +332,27 @@
           <w:szCs w:val="24"/>
           <w:lang w:val="es-ES"/>
         </w:rPr>
-        <w:t xml:space="preserve"> anidados) y estructuras de selección (switch) en diversas situaciones.</w:t>
+        <w:t>," y "do-</w:t>
+      </w:r>
+      <w:proofErr w:type="spellStart"/>
+      <w:r>
+        <w:rPr>
+          <w:rFonts w:ascii="Arial" w:hAnsi="Arial" w:cs="Arial"/>
+          <w:sz w:val="24"/>
+          <w:szCs w:val="24"/>
+          <w:lang w:val="es-ES"/>
+        </w:rPr>
+        <w:t>while</w:t>
+      </w:r>
+      <w:proofErr w:type="spellEnd"/>
+      <w:r>
+        <w:rPr>
+          <w:rFonts w:ascii="Arial" w:hAnsi="Arial" w:cs="Arial"/>
+          <w:sz w:val="24"/>
+          <w:szCs w:val="24"/>
+          <w:lang w:val="es-ES"/>
+        </w:rPr>
+        <w:t>." Además, se explorarán estrategias para optimizar y controlar la ejecución de ciclos, evitando posibles problemas como bucles infinitos.</w:t>
       </w:r>
     </w:p>
     <w:p>
@@ -380,7 +409,6 @@
         </w:rPr>
         <w:t xml:space="preserve">Se practicará el uso de los </w:t>
       </w:r>
-      <w:proofErr w:type="spellStart"/>
       <w:r>
         <w:rPr>
           <w:rFonts w:ascii="Arial" w:hAnsi="Arial" w:cs="Arial"/>
@@ -388,46 +416,7 @@
           <w:szCs w:val="24"/>
           <w:lang w:val="es-MX"/>
         </w:rPr>
-        <w:t>if</w:t>
-      </w:r>
-      <w:proofErr w:type="spellEnd"/>
-      <w:r>
-        <w:rPr>
-          <w:rFonts w:ascii="Arial" w:hAnsi="Arial" w:cs="Arial"/>
-          <w:sz w:val="24"/>
-          <w:szCs w:val="24"/>
-          <w:lang w:val="es-MX"/>
-        </w:rPr>
-        <w:t xml:space="preserve">, </w:t>
-      </w:r>
-      <w:proofErr w:type="spellStart"/>
-      <w:r>
-        <w:rPr>
-          <w:rFonts w:ascii="Arial" w:hAnsi="Arial" w:cs="Arial"/>
-          <w:sz w:val="24"/>
-          <w:szCs w:val="24"/>
-          <w:lang w:val="es-MX"/>
-        </w:rPr>
-        <w:t>if</w:t>
-      </w:r>
-      <w:proofErr w:type="spellEnd"/>
-      <w:r>
-        <w:rPr>
-          <w:rFonts w:ascii="Arial" w:hAnsi="Arial" w:cs="Arial"/>
-          <w:sz w:val="24"/>
-          <w:szCs w:val="24"/>
-          <w:lang w:val="es-MX"/>
-        </w:rPr>
-        <w:t xml:space="preserve"> anidados y el uso de la selección múltiple</w:t>
-      </w:r>
-      <w:r>
-        <w:rPr>
-          <w:rFonts w:ascii="Arial" w:hAnsi="Arial" w:cs="Arial"/>
-          <w:sz w:val="24"/>
-          <w:szCs w:val="24"/>
-          <w:lang w:val="es-MX"/>
-        </w:rPr>
-        <w:t>.</w:t>
+        <w:t>ciclos y ciclos anidados en distintos ámbitos de la vida cotidiana.</w:t>
       </w:r>
     </w:p>
     <w:p>
@@ -485,7 +474,7 @@
           <w:szCs w:val="24"/>
           <w:lang w:val="es-ES"/>
         </w:rPr>
-        <w:t>If</w:t>
+        <w:t>for</w:t>
       </w:r>
       <w:proofErr w:type="spellEnd"/>
       <w:r>
@@ -517,7 +506,7 @@
             <w:szCs w:val="24"/>
             <w:lang w:val="es-ES"/>
           </w:rPr>
-          <w:t>https://learn.microsoft.com/es-es/cpp/c-language/if-statement-c?view=msvc-170</w:t>
+          <w:t>https://learn.microsoft.com/es-es/cpp/c-language/for-statement-c?view=msvc-170</w:t>
         </w:r>
       </w:hyperlink>
     </w:p>
@@ -531,25 +520,25 @@
           <w:lang w:val="es-ES"/>
         </w:rPr>
       </w:pPr>
-    </w:p>
-    <w:p>
-      <w:pPr>
-        <w:jc w:val="center"/>
-        <w:rPr>
-          <w:rFonts w:ascii="Arial" w:hAnsi="Arial" w:cs="Arial"/>
-          <w:sz w:val="24"/>
-          <w:szCs w:val="24"/>
-          <w:lang w:val="es-ES"/>
-        </w:rPr>
-      </w:pPr>
-      <w:r>
-        <w:rPr>
-          <w:rFonts w:ascii="Arial" w:hAnsi="Arial" w:cs="Arial"/>
-          <w:sz w:val="24"/>
-          <w:szCs w:val="24"/>
-          <w:lang w:val="es-ES"/>
-        </w:rPr>
-        <w:t>Switch:</w:t>
+      <w:proofErr w:type="spellStart"/>
+      <w:r>
+        <w:rPr>
+          <w:rFonts w:ascii="Arial" w:hAnsi="Arial" w:cs="Arial"/>
+          <w:sz w:val="24"/>
+          <w:szCs w:val="24"/>
+          <w:lang w:val="es-ES"/>
+        </w:rPr>
+        <w:t>while</w:t>
+      </w:r>
+      <w:proofErr w:type="spellEnd"/>
+      <w:r>
+        <w:rPr>
+          <w:rFonts w:ascii="Arial" w:hAnsi="Arial" w:cs="Arial"/>
+          <w:sz w:val="24"/>
+          <w:szCs w:val="24"/>
+          <w:lang w:val="es-ES"/>
+        </w:rPr>
+        <w:t>:</w:t>
       </w:r>
     </w:p>
     <w:p>
@@ -571,9 +560,74 @@
             <w:szCs w:val="24"/>
             <w:lang w:val="es-ES"/>
           </w:rPr>
-          <w:t>https://learn.microsoft.com/es-es/cpp/c-language/switch-statement-c?view=msvc-170</w:t>
+          <w:t>https://learn.microsoft.com/es-es/cpp/c-language/while-statement-c?view=msvc-170</w:t>
         </w:r>
       </w:hyperlink>
+    </w:p>
+    <w:p>
+      <w:pPr>
+        <w:jc w:val="center"/>
+        <w:rPr>
+          <w:rFonts w:ascii="Arial" w:hAnsi="Arial" w:cs="Arial"/>
+          <w:sz w:val="24"/>
+          <w:szCs w:val="24"/>
+          <w:lang w:val="es-ES"/>
+        </w:rPr>
+      </w:pPr>
+      <w:proofErr w:type="spellStart"/>
+      <w:r>
+        <w:rPr>
+          <w:rFonts w:ascii="Arial" w:hAnsi="Arial" w:cs="Arial"/>
+          <w:sz w:val="24"/>
+          <w:szCs w:val="24"/>
+          <w:lang w:val="es-ES"/>
+        </w:rPr>
+        <w:t>do_while</w:t>
+      </w:r>
+      <w:proofErr w:type="spellEnd"/>
+      <w:r>
+        <w:rPr>
+          <w:rFonts w:ascii="Arial" w:hAnsi="Arial" w:cs="Arial"/>
+          <w:sz w:val="24"/>
+          <w:szCs w:val="24"/>
+          <w:lang w:val="es-ES"/>
+        </w:rPr>
+        <w:t>:</w:t>
+      </w:r>
+    </w:p>
+    <w:p>
+      <w:pPr>
+        <w:jc w:val="center"/>
+        <w:rPr>
+          <w:rFonts w:ascii="Arial" w:hAnsi="Arial" w:cs="Arial"/>
+          <w:sz w:val="24"/>
+          <w:szCs w:val="24"/>
+          <w:lang w:val="es-ES"/>
+        </w:rPr>
+      </w:pPr>
+      <w:hyperlink r:id="rId7" w:history="1">
+        <w:r>
+          <w:rPr>
+            <w:rStyle w:val="Hipervnculo"/>
+            <w:rFonts w:ascii="Arial" w:hAnsi="Arial" w:cs="Arial"/>
+            <w:sz w:val="24"/>
+            <w:szCs w:val="24"/>
+            <w:lang w:val="es-ES"/>
+          </w:rPr>
+          <w:t>https://learn.microsoft.com/es-es/cpp/c-language/do-while-statement-c?view=msvc-170</w:t>
+        </w:r>
+      </w:hyperlink>
+    </w:p>
+    <w:p>
+      <w:pPr>
+        <w:jc w:val="center"/>
+        <w:rPr>
+          <w:rFonts w:ascii="Arial" w:hAnsi="Arial" w:cs="Arial"/>
+          <w:sz w:val="24"/>
+          <w:szCs w:val="24"/>
+          <w:lang w:val="es-ES"/>
+        </w:rPr>
+      </w:pPr>
     </w:p>
     <w:p>
       <w:pPr>
@@ -628,32 +682,31 @@
         <w:jc w:val="center"/>
         <w:rPr>
           <w:rFonts w:ascii="Arial" w:hAnsi="Arial" w:cs="Arial"/>
+          <w:sz w:val="24"/>
+          <w:szCs w:val="24"/>
+          <w:lang w:val="es-ES"/>
+        </w:rPr>
+      </w:pPr>
+      <w:r>
+        <w:rPr>
+          <w:rFonts w:ascii="Arial" w:hAnsi="Arial" w:cs="Arial"/>
           <w:sz w:val="20"/>
           <w:szCs w:val="20"/>
           <w:lang w:val="es-ES"/>
         </w:rPr>
-      </w:pPr>
-      <w:r>
-        <w:rPr>
-          <w:rFonts w:ascii="Arial" w:hAnsi="Arial" w:cs="Arial"/>
-          <w:noProof/>
-          <w:sz w:val="20"/>
-          <w:szCs w:val="20"/>
-          <w:lang w:val="es-ES"/>
-        </w:rPr>
         <w:drawing>
-          <wp:anchor distT="0" distB="0" distL="114300" distR="114300" simplePos="0" relativeHeight="251664384" behindDoc="0" locked="0" layoutInCell="1" allowOverlap="1" wp14:anchorId="59E2F565" wp14:editId="60302EBF">
+          <wp:anchor distT="0" distB="0" distL="114300" distR="114300" simplePos="0" relativeHeight="251658240" behindDoc="0" locked="0" layoutInCell="1" allowOverlap="1" wp14:anchorId="39BFD0DD" wp14:editId="4CA4A34A">
             <wp:simplePos x="0" y="0"/>
             <wp:positionH relativeFrom="margin">
               <wp:align>center</wp:align>
             </wp:positionH>
             <wp:positionV relativeFrom="paragraph">
-              <wp:posOffset>535305</wp:posOffset>
+              <wp:posOffset>316230</wp:posOffset>
             </wp:positionV>
-            <wp:extent cx="7042801" cy="3305175"/>
-            <wp:effectExtent l="0" t="0" r="5715" b="0"/>
+            <wp:extent cx="7184390" cy="7239000"/>
+            <wp:effectExtent l="0" t="0" r="0" b="0"/>
             <wp:wrapSquare wrapText="bothSides"/>
-            <wp:docPr id="1222175875" name="Imagen 1"/>
+            <wp:docPr id="543295642" name="Imagen 1"/>
             <wp:cNvGraphicFramePr>
               <a:graphicFrameLocks xmlns:a="http://schemas.openxmlformats.org/drawingml/2006/main" noChangeAspect="1"/>
             </wp:cNvGraphicFramePr>
@@ -661,11 +714,11 @@
               <a:graphicData uri="http://schemas.openxmlformats.org/drawingml/2006/picture">
                 <pic:pic xmlns:pic="http://schemas.openxmlformats.org/drawingml/2006/picture">
                   <pic:nvPicPr>
-                    <pic:cNvPr id="1222175875" name=""/>
+                    <pic:cNvPr id="543295642" name=""/>
                     <pic:cNvPicPr/>
                   </pic:nvPicPr>
                   <pic:blipFill>
-                    <a:blip r:embed="rId7">
+                    <a:blip r:embed="rId8">
                       <a:extLst>
                         <a:ext uri="{28A0092B-C50C-407E-A947-70E740481C1C}">
                           <a14:useLocalDpi xmlns:a14="http://schemas.microsoft.com/office/drawing/2010/main" val="0"/>
@@ -679,7 +732,7 @@
                   <pic:spPr>
                     <a:xfrm>
                       <a:off x="0" y="0"/>
-                      <a:ext cx="7042801" cy="3305175"/>
+                      <a:ext cx="7184390" cy="7239000"/>
                     </a:xfrm>
                     <a:prstGeom prst="rect">
                       <a:avLst/>
@@ -688,6 +741,12 @@
                 </pic:pic>
               </a:graphicData>
             </a:graphic>
+            <wp14:sizeRelH relativeFrom="margin">
+              <wp14:pctWidth>0</wp14:pctWidth>
+            </wp14:sizeRelH>
+            <wp14:sizeRelV relativeFrom="margin">
+              <wp14:pctHeight>0</wp14:pctHeight>
+            </wp14:sizeRelV>
           </wp:anchor>
         </w:drawing>
       </w:r>
@@ -709,65 +768,14 @@
         </w:rPr>
         <w:t xml:space="preserve"> </w:t>
       </w:r>
-      <w:proofErr w:type="spellStart"/>
-      <w:r>
-        <w:rPr>
-          <w:rFonts w:ascii="Arial" w:hAnsi="Arial" w:cs="Arial"/>
-          <w:sz w:val="24"/>
-          <w:szCs w:val="24"/>
-          <w:lang w:val="es-ES"/>
-        </w:rPr>
-        <w:t>Funcion</w:t>
-      </w:r>
-      <w:proofErr w:type="spellEnd"/>
-      <w:r>
-        <w:rPr>
-          <w:rFonts w:ascii="Arial" w:hAnsi="Arial" w:cs="Arial"/>
-          <w:sz w:val="24"/>
-          <w:szCs w:val="24"/>
-          <w:lang w:val="es-ES"/>
-        </w:rPr>
-        <w:t xml:space="preserve"> en C que pida al </w:t>
-      </w:r>
-      <w:proofErr w:type="spellStart"/>
-      <w:r>
-        <w:rPr>
-          <w:rFonts w:ascii="Arial" w:hAnsi="Arial" w:cs="Arial"/>
-          <w:sz w:val="24"/>
-          <w:szCs w:val="24"/>
-          <w:lang w:val="es-ES"/>
-        </w:rPr>
-        <w:t>usaurio</w:t>
-      </w:r>
-      <w:proofErr w:type="spellEnd"/>
-      <w:r>
-        <w:rPr>
-          <w:rFonts w:ascii="Arial" w:hAnsi="Arial" w:cs="Arial"/>
-          <w:sz w:val="24"/>
-          <w:szCs w:val="24"/>
-          <w:lang w:val="es-ES"/>
-        </w:rPr>
-        <w:t xml:space="preserve"> el valor de n, y desplegar todos los </w:t>
-      </w:r>
-      <w:proofErr w:type="spellStart"/>
-      <w:r>
-        <w:rPr>
-          <w:rFonts w:ascii="Arial" w:hAnsi="Arial" w:cs="Arial"/>
-          <w:sz w:val="24"/>
-          <w:szCs w:val="24"/>
-          <w:lang w:val="es-ES"/>
-        </w:rPr>
-        <w:t>numeros</w:t>
-      </w:r>
-      <w:proofErr w:type="spellEnd"/>
-      <w:r>
-        <w:rPr>
-          <w:rFonts w:ascii="Arial" w:hAnsi="Arial" w:cs="Arial"/>
-          <w:sz w:val="24"/>
-          <w:szCs w:val="24"/>
-          <w:lang w:val="es-ES"/>
-        </w:rPr>
-        <w:t xml:space="preserve"> enteros positivos menores de n en orden descendente.</w:t>
+      <w:r>
+        <w:rPr>
+          <w:rFonts w:ascii="Arial" w:hAnsi="Arial" w:cs="Arial"/>
+          <w:sz w:val="24"/>
+          <w:szCs w:val="24"/>
+          <w:lang w:val="es-ES"/>
+        </w:rPr>
+        <w:t>Menú de Fibonacci:</w:t>
       </w:r>
     </w:p>
     <w:p>
@@ -783,85 +791,35 @@
     </w:p>
     <w:p>
       <w:pPr>
+        <w:jc w:val="center"/>
+        <w:rPr>
+          <w:rFonts w:ascii="Arial" w:hAnsi="Arial" w:cs="Arial"/>
+          <w:sz w:val="24"/>
+          <w:szCs w:val="24"/>
+          <w:lang w:val="es-ES"/>
+        </w:rPr>
+      </w:pPr>
+      <w:r>
         <w:rPr>
           <w:rFonts w:ascii="Arial" w:hAnsi="Arial" w:cs="Arial"/>
           <w:sz w:val="20"/>
           <w:szCs w:val="20"/>
           <w:lang w:val="es-ES"/>
         </w:rPr>
-      </w:pPr>
-      <w:r>
-        <w:rPr>
-          <w:rFonts w:ascii="Arial" w:hAnsi="Arial" w:cs="Arial"/>
-          <w:sz w:val="20"/>
-          <w:szCs w:val="20"/>
-          <w:lang w:val="es-ES"/>
-        </w:rPr>
-        <w:br w:type="page"/>
-      </w:r>
-    </w:p>
-    <w:p>
-      <w:pPr>
-        <w:jc w:val="center"/>
-        <w:rPr>
-          <w:rFonts w:ascii="Arial" w:hAnsi="Arial" w:cs="Arial"/>
-          <w:sz w:val="24"/>
-          <w:szCs w:val="24"/>
-          <w:lang w:val="es-MX"/>
-        </w:rPr>
-      </w:pPr>
-      <w:r>
-        <w:rPr>
-          <w:rFonts w:ascii="Arial" w:hAnsi="Arial" w:cs="Arial"/>
-          <w:sz w:val="24"/>
-          <w:szCs w:val="24"/>
-          <w:lang w:val="es-ES"/>
-        </w:rPr>
         <w:lastRenderedPageBreak/>
-        <w:t>2.</w:t>
-      </w:r>
-      <w:r>
-        <w:rPr>
-          <w:rFonts w:ascii="Arial" w:hAnsi="Arial" w:cs="Arial"/>
-          <w:sz w:val="24"/>
-          <w:szCs w:val="24"/>
-          <w:lang w:val="es-MX"/>
-        </w:rPr>
-        <w:t xml:space="preserve">- </w:t>
-      </w:r>
-      <w:r>
-        <w:rPr>
-          <w:rFonts w:ascii="Arial" w:hAnsi="Arial" w:cs="Arial"/>
-          <w:sz w:val="24"/>
-          <w:szCs w:val="24"/>
-          <w:lang w:val="es-MX"/>
-        </w:rPr>
-        <w:t>Función en "C" que genere 40 números aleatorios entre el 0 y 200, desplegar los números y la leyenda de cada número si es par o impar, la cantidad de los números pares e impares, así como la suma de los números pares o impares.</w:t>
-      </w:r>
-    </w:p>
-    <w:p>
-      <w:pPr>
-        <w:jc w:val="center"/>
-        <w:rPr>
-          <w:rFonts w:ascii="Arial" w:hAnsi="Arial" w:cs="Arial"/>
-          <w:sz w:val="24"/>
-          <w:szCs w:val="24"/>
-          <w:lang w:val="es-MX"/>
-        </w:rPr>
-      </w:pPr>
-      <w:r>
-        <w:rPr>
-          <w:rFonts w:ascii="Arial" w:hAnsi="Arial" w:cs="Arial"/>
-          <w:noProof/>
-          <w:sz w:val="24"/>
-          <w:szCs w:val="24"/>
-          <w:lang w:val="es-MX"/>
-        </w:rPr>
         <w:drawing>
-          <wp:inline distT="0" distB="0" distL="0" distR="0" wp14:anchorId="56D4CE8C" wp14:editId="3D04C66C">
-            <wp:extent cx="5068007" cy="4534533"/>
+          <wp:anchor distT="0" distB="0" distL="114300" distR="114300" simplePos="0" relativeHeight="251659264" behindDoc="0" locked="0" layoutInCell="1" allowOverlap="1" wp14:anchorId="5B874DA3" wp14:editId="61F7CED1">
+            <wp:simplePos x="0" y="0"/>
+            <wp:positionH relativeFrom="margin">
+              <wp:align>center</wp:align>
+            </wp:positionH>
+            <wp:positionV relativeFrom="paragraph">
+              <wp:posOffset>295275</wp:posOffset>
+            </wp:positionV>
+            <wp:extent cx="7200900" cy="6439535"/>
             <wp:effectExtent l="0" t="0" r="0" b="0"/>
-            <wp:docPr id="250193174" name="Imagen 1"/>
+            <wp:wrapSquare wrapText="bothSides"/>
+            <wp:docPr id="963051023" name="Imagen 1"/>
             <wp:cNvGraphicFramePr>
               <a:graphicFrameLocks xmlns:a="http://schemas.openxmlformats.org/drawingml/2006/main" noChangeAspect="1"/>
             </wp:cNvGraphicFramePr>
@@ -869,11 +827,17 @@
               <a:graphicData uri="http://schemas.openxmlformats.org/drawingml/2006/picture">
                 <pic:pic xmlns:pic="http://schemas.openxmlformats.org/drawingml/2006/picture">
                   <pic:nvPicPr>
-                    <pic:cNvPr id="250193174" name=""/>
+                    <pic:cNvPr id="963051023" name=""/>
                     <pic:cNvPicPr/>
                   </pic:nvPicPr>
                   <pic:blipFill>
-                    <a:blip r:embed="rId8"/>
+                    <a:blip r:embed="rId9">
+                      <a:extLst>
+                        <a:ext uri="{28A0092B-C50C-407E-A947-70E740481C1C}">
+                          <a14:useLocalDpi xmlns:a14="http://schemas.microsoft.com/office/drawing/2010/main" val="0"/>
+                        </a:ext>
+                      </a:extLst>
+                    </a:blip>
                     <a:stretch>
                       <a:fillRect/>
                     </a:stretch>
@@ -881,7 +845,7 @@
                   <pic:spPr>
                     <a:xfrm>
                       <a:off x="0" y="0"/>
-                      <a:ext cx="5068007" cy="4534533"/>
+                      <a:ext cx="7200900" cy="6439535"/>
                     </a:xfrm>
                     <a:prstGeom prst="rect">
                       <a:avLst/>
@@ -890,9 +854,24 @@
                 </pic:pic>
               </a:graphicData>
             </a:graphic>
-          </wp:inline>
+            <wp14:sizeRelH relativeFrom="margin">
+              <wp14:pctWidth>0</wp14:pctWidth>
+            </wp14:sizeRelH>
+            <wp14:sizeRelV relativeFrom="margin">
+              <wp14:pctHeight>0</wp14:pctHeight>
+            </wp14:sizeRelV>
+          </wp:anchor>
         </w:drawing>
       </w:r>
+      <w:r>
+        <w:rPr>
+          <w:rFonts w:ascii="Arial" w:hAnsi="Arial" w:cs="Arial"/>
+          <w:sz w:val="24"/>
+          <w:szCs w:val="24"/>
+          <w:lang w:val="es-ES"/>
+        </w:rPr>
+        <w:t>2.- Menú de Factorial:</w:t>
+      </w:r>
     </w:p>
     <w:p>
       <w:pPr>
@@ -942,41 +921,19 @@
           <w:lang w:val="es-MX"/>
         </w:rPr>
         <w:lastRenderedPageBreak/>
-        <w:t xml:space="preserve">3.- </w:t>
-      </w:r>
-      <w:r>
-        <w:rPr>
-          <w:rFonts w:ascii="Arial" w:hAnsi="Arial" w:cs="Arial"/>
-          <w:sz w:val="24"/>
-          <w:szCs w:val="24"/>
-          <w:lang w:val="es-MX"/>
-        </w:rPr>
-        <w:t>Función en "C" que genere N (35) cantidad de números (100 -200), desplegar al final el número mayor y el número menor.</w:t>
-      </w:r>
-    </w:p>
-    <w:p>
-      <w:pPr>
-        <w:jc w:val="center"/>
-        <w:rPr>
-          <w:rFonts w:ascii="Arial" w:hAnsi="Arial" w:cs="Arial"/>
-          <w:sz w:val="24"/>
-          <w:szCs w:val="24"/>
-          <w:lang w:val="es-MX"/>
-        </w:rPr>
-      </w:pPr>
-      <w:r>
-        <w:rPr>
-          <w:rFonts w:ascii="Arial" w:hAnsi="Arial" w:cs="Arial"/>
-          <w:noProof/>
-          <w:sz w:val="24"/>
-          <w:szCs w:val="24"/>
-          <w:lang w:val="es-MX"/>
-        </w:rPr>
         <w:drawing>
-          <wp:inline distT="0" distB="0" distL="0" distR="0" wp14:anchorId="595659CB" wp14:editId="118A101E">
-            <wp:extent cx="5267325" cy="5294831"/>
-            <wp:effectExtent l="0" t="0" r="0" b="1270"/>
-            <wp:docPr id="491842068" name="Imagen 1"/>
+          <wp:anchor distT="0" distB="0" distL="114300" distR="114300" simplePos="0" relativeHeight="251660288" behindDoc="0" locked="0" layoutInCell="1" allowOverlap="1" wp14:anchorId="568EC0DA" wp14:editId="7A1A54AE">
+            <wp:simplePos x="0" y="0"/>
+            <wp:positionH relativeFrom="margin">
+              <wp:align>center</wp:align>
+            </wp:positionH>
+            <wp:positionV relativeFrom="paragraph">
+              <wp:posOffset>285750</wp:posOffset>
+            </wp:positionV>
+            <wp:extent cx="7292340" cy="6991350"/>
+            <wp:effectExtent l="0" t="0" r="3810" b="0"/>
+            <wp:wrapSquare wrapText="bothSides"/>
+            <wp:docPr id="129639223" name="Imagen 1"/>
             <wp:cNvGraphicFramePr>
               <a:graphicFrameLocks xmlns:a="http://schemas.openxmlformats.org/drawingml/2006/main" noChangeAspect="1"/>
             </wp:cNvGraphicFramePr>
@@ -984,11 +941,17 @@
               <a:graphicData uri="http://schemas.openxmlformats.org/drawingml/2006/picture">
                 <pic:pic xmlns:pic="http://schemas.openxmlformats.org/drawingml/2006/picture">
                   <pic:nvPicPr>
-                    <pic:cNvPr id="491842068" name=""/>
+                    <pic:cNvPr id="129639223" name=""/>
                     <pic:cNvPicPr/>
                   </pic:nvPicPr>
                   <pic:blipFill>
-                    <a:blip r:embed="rId9"/>
+                    <a:blip r:embed="rId10">
+                      <a:extLst>
+                        <a:ext uri="{28A0092B-C50C-407E-A947-70E740481C1C}">
+                          <a14:useLocalDpi xmlns:a14="http://schemas.microsoft.com/office/drawing/2010/main" val="0"/>
+                        </a:ext>
+                      </a:extLst>
+                    </a:blip>
                     <a:stretch>
                       <a:fillRect/>
                     </a:stretch>
@@ -996,7 +959,7 @@
                   <pic:spPr>
                     <a:xfrm>
                       <a:off x="0" y="0"/>
-                      <a:ext cx="5275831" cy="5303381"/>
+                      <a:ext cx="7292340" cy="6991350"/>
                     </a:xfrm>
                     <a:prstGeom prst="rect">
                       <a:avLst/>
@@ -1005,30 +968,35 @@
                 </pic:pic>
               </a:graphicData>
             </a:graphic>
-          </wp:inline>
+            <wp14:sizeRelH relativeFrom="margin">
+              <wp14:pctWidth>0</wp14:pctWidth>
+            </wp14:sizeRelH>
+            <wp14:sizeRelV relativeFrom="margin">
+              <wp14:pctHeight>0</wp14:pctHeight>
+            </wp14:sizeRelV>
+          </wp:anchor>
         </w:drawing>
       </w:r>
-    </w:p>
-    <w:p>
-      <w:pPr>
-        <w:jc w:val="center"/>
+      <w:r>
         <w:rPr>
           <w:rFonts w:ascii="Arial" w:hAnsi="Arial" w:cs="Arial"/>
           <w:sz w:val="24"/>
           <w:szCs w:val="24"/>
           <w:lang w:val="es-MX"/>
         </w:rPr>
-      </w:pPr>
-    </w:p>
-    <w:p>
-      <w:pPr>
+        <w:t xml:space="preserve">3.- </w:t>
+      </w:r>
+      <w:proofErr w:type="spellStart"/>
+      <w:r>
         <w:rPr>
           <w:rFonts w:ascii="Arial" w:hAnsi="Arial" w:cs="Arial"/>
           <w:sz w:val="24"/>
           <w:szCs w:val="24"/>
           <w:lang w:val="es-MX"/>
         </w:rPr>
-      </w:pPr>
+        <w:t>Menu</w:t>
+      </w:r>
+      <w:proofErr w:type="spellEnd"/>
       <w:r>
         <w:rPr>
           <w:rFonts w:ascii="Arial" w:hAnsi="Arial" w:cs="Arial"/>
@@ -1036,19 +1004,19 @@
           <w:szCs w:val="24"/>
           <w:lang w:val="es-MX"/>
         </w:rPr>
-        <w:br w:type="page"/>
-      </w:r>
-    </w:p>
-    <w:p>
-      <w:pPr>
-        <w:jc w:val="center"/>
+        <w:t xml:space="preserve"> de </w:t>
+      </w:r>
+      <w:proofErr w:type="spellStart"/>
+      <w:r>
         <w:rPr>
           <w:rFonts w:ascii="Arial" w:hAnsi="Arial" w:cs="Arial"/>
           <w:sz w:val="24"/>
           <w:szCs w:val="24"/>
           <w:lang w:val="es-MX"/>
         </w:rPr>
-      </w:pPr>
+        <w:t>Digit</w:t>
+      </w:r>
+      <w:proofErr w:type="spellEnd"/>
       <w:r>
         <w:rPr>
           <w:rFonts w:ascii="Arial" w:hAnsi="Arial" w:cs="Arial"/>
@@ -1056,64 +1024,39 @@
           <w:szCs w:val="24"/>
           <w:lang w:val="es-MX"/>
         </w:rPr>
-        <w:lastRenderedPageBreak/>
-        <w:t>4.- Función en "C" que despliegue la tabla de multiplicar de un número dado (número entre el 1 y 20).</w:t>
-      </w:r>
-    </w:p>
-    <w:p>
-      <w:pPr>
-        <w:jc w:val="center"/>
+        <w:t xml:space="preserve"> </w:t>
+      </w:r>
+      <w:proofErr w:type="spellStart"/>
+      <w:r>
         <w:rPr>
           <w:rFonts w:ascii="Arial" w:hAnsi="Arial" w:cs="Arial"/>
           <w:sz w:val="24"/>
           <w:szCs w:val="24"/>
           <w:lang w:val="es-MX"/>
         </w:rPr>
-      </w:pPr>
-      <w:r>
-        <w:rPr>
-          <w:rFonts w:ascii="Arial" w:hAnsi="Arial" w:cs="Arial"/>
-          <w:noProof/>
+        <w:t>Counter</w:t>
+      </w:r>
+      <w:proofErr w:type="spellEnd"/>
+      <w:r>
+        <w:rPr>
+          <w:rFonts w:ascii="Arial" w:hAnsi="Arial" w:cs="Arial"/>
           <w:sz w:val="24"/>
           <w:szCs w:val="24"/>
           <w:lang w:val="es-MX"/>
         </w:rPr>
-        <w:drawing>
-          <wp:inline distT="0" distB="0" distL="0" distR="0" wp14:anchorId="6C125E1D" wp14:editId="4F7FFC34">
-            <wp:extent cx="5884075" cy="4171950"/>
-            <wp:effectExtent l="0" t="0" r="2540" b="0"/>
-            <wp:docPr id="730445605" name="Imagen 1"/>
-            <wp:cNvGraphicFramePr>
-              <a:graphicFrameLocks xmlns:a="http://schemas.openxmlformats.org/drawingml/2006/main" noChangeAspect="1"/>
-            </wp:cNvGraphicFramePr>
-            <a:graphic xmlns:a="http://schemas.openxmlformats.org/drawingml/2006/main">
-              <a:graphicData uri="http://schemas.openxmlformats.org/drawingml/2006/picture">
-                <pic:pic xmlns:pic="http://schemas.openxmlformats.org/drawingml/2006/picture">
-                  <pic:nvPicPr>
-                    <pic:cNvPr id="730445605" name=""/>
-                    <pic:cNvPicPr/>
-                  </pic:nvPicPr>
-                  <pic:blipFill>
-                    <a:blip r:embed="rId10"/>
-                    <a:stretch>
-                      <a:fillRect/>
-                    </a:stretch>
-                  </pic:blipFill>
-                  <pic:spPr>
-                    <a:xfrm>
-                      <a:off x="0" y="0"/>
-                      <a:ext cx="5888160" cy="4174846"/>
-                    </a:xfrm>
-                    <a:prstGeom prst="rect">
-                      <a:avLst/>
-                    </a:prstGeom>
-                  </pic:spPr>
-                </pic:pic>
-              </a:graphicData>
-            </a:graphic>
-          </wp:inline>
-        </w:drawing>
-      </w:r>
+        <w:t>:</w:t>
+      </w:r>
+    </w:p>
+    <w:p>
+      <w:pPr>
+        <w:jc w:val="center"/>
+        <w:rPr>
+          <w:rFonts w:ascii="Arial" w:hAnsi="Arial" w:cs="Arial"/>
+          <w:sz w:val="24"/>
+          <w:szCs w:val="24"/>
+          <w:lang w:val="es-MX"/>
+        </w:rPr>
+      </w:pPr>
     </w:p>
     <w:p>
       <w:pPr>

</xml_diff>